<commit_message>
feito cap 2 v1
</commit_message>
<xml_diff>
--- a/cap2.docx
+++ b/cap2.docx
@@ -1,6 +1,6 @@
 
 <file path=word/document.xml><?xml version="1.0" encoding="utf-8"?>
-<w:document xmlns:o="urn:schemas-microsoft-com:office:office" xmlns:r="http://schemas.openxmlformats.org/officeDocument/2006/relationships" xmlns:v="urn:schemas-microsoft-com:vml" xmlns:w="http://schemas.openxmlformats.org/wordprocessingml/2006/main" xmlns:w10="urn:schemas-microsoft-com:office:word" xmlns:wp="http://schemas.openxmlformats.org/drawingml/2006/wordprocessingDrawing" xmlns:wps="http://schemas.microsoft.com/office/word/2010/wordprocessingShape" xmlns:wpg="http://schemas.microsoft.com/office/word/2010/wordprocessingGroup" xmlns:mc="http://schemas.openxmlformats.org/markup-compatibility/2006" xmlns:wp14="http://schemas.microsoft.com/office/word/2010/wordprocessingDrawing" xmlns:w14="http://schemas.microsoft.com/office/word/2010/wordml" mc:Ignorable="w14 wp14">
+<w:document xmlns:o="urn:schemas-microsoft-com:office:office" xmlns:r="http://schemas.openxmlformats.org/officeDocument/2006/relationships" xmlns:v="urn:schemas-microsoft-com:vml" xmlns:w="http://schemas.openxmlformats.org/wordprocessingml/2006/main" xmlns:w10="urn:schemas-microsoft-com:office:word" xmlns:wp="http://schemas.openxmlformats.org/drawingml/2006/wordprocessingDrawing">
   <w:background w:color="FFFFFF"/>
   <w:body>
     <w:p>
@@ -22,7 +22,9 @@
       <w:pPr>
         <w:pStyle w:val="Normal"/>
         <w:spacing w:lineRule="auto" w:line="240" w:before="0" w:after="0"/>
-        <w:rPr/>
+        <w:rPr>
+          <w:sz w:val="24"/>
+        </w:rPr>
       </w:pPr>
       <w:r>
         <w:rPr>
@@ -128,7 +130,9 @@
       <w:pPr>
         <w:pStyle w:val="Normal"/>
         <w:spacing w:lineRule="auto" w:line="240" w:before="0" w:after="0"/>
-        <w:rPr/>
+        <w:rPr>
+          <w:sz w:val="24"/>
+        </w:rPr>
       </w:pPr>
       <w:r>
         <w:rPr>
@@ -172,7 +176,9 @@
       <w:pPr>
         <w:pStyle w:val="Normal"/>
         <w:spacing w:lineRule="auto" w:line="240" w:before="0" w:after="0"/>
-        <w:rPr/>
+        <w:rPr>
+          <w:sz w:val="24"/>
+        </w:rPr>
       </w:pPr>
       <w:r>
         <w:rPr>
@@ -216,7 +222,9 @@
       <w:pPr>
         <w:pStyle w:val="Normal"/>
         <w:spacing w:lineRule="auto" w:line="240" w:before="0" w:after="0"/>
-        <w:rPr/>
+        <w:rPr>
+          <w:sz w:val="24"/>
+        </w:rPr>
       </w:pPr>
       <w:r>
         <w:rPr>
@@ -260,7 +268,9 @@
       <w:pPr>
         <w:pStyle w:val="Normal"/>
         <w:spacing w:lineRule="auto" w:line="240" w:before="0" w:after="0"/>
-        <w:rPr/>
+        <w:rPr>
+          <w:sz w:val="24"/>
+        </w:rPr>
       </w:pPr>
       <w:r>
         <w:rPr>
@@ -310,9 +320,7 @@
         <w:spacing w:lineRule="auto" w:line="240" w:before="0" w:after="0"/>
         <w:ind w:left="720" w:right="0" w:hanging="360"/>
         <w:contextualSpacing/>
-        <w:rPr>
-          <w:u w:val="none"/>
-        </w:rPr>
+        <w:rPr/>
       </w:pPr>
       <w:r>
         <w:rPr/>
@@ -329,9 +337,7 @@
         <w:spacing w:lineRule="auto" w:line="240" w:before="0" w:after="0"/>
         <w:ind w:left="720" w:right="0" w:hanging="360"/>
         <w:contextualSpacing/>
-        <w:rPr>
-          <w:u w:val="none"/>
-        </w:rPr>
+        <w:rPr/>
       </w:pPr>
       <w:r>
         <w:rPr/>
@@ -348,30 +354,30 @@
         <w:spacing w:lineRule="auto" w:line="240" w:before="0" w:after="0"/>
         <w:ind w:left="720" w:right="0" w:hanging="360"/>
         <w:contextualSpacing/>
+        <w:rPr/>
+      </w:pPr>
+      <w:r>
+        <w:rPr/>
+        <w:t>Disponibilizar o componente para a comunidade de desenvolvimento.</w:t>
+      </w:r>
+    </w:p>
+    <w:p>
+      <w:pPr>
+        <w:pStyle w:val="Normal"/>
+        <w:spacing w:lineRule="auto" w:line="240" w:before="0" w:after="0"/>
+        <w:rPr/>
+      </w:pPr>
+      <w:r>
+        <w:rPr/>
+      </w:r>
+    </w:p>
+    <w:p>
+      <w:pPr>
+        <w:pStyle w:val="Normal"/>
+        <w:spacing w:lineRule="auto" w:line="240" w:before="0" w:after="0"/>
         <w:rPr>
-          <w:u w:val="none"/>
+          <w:sz w:val="24"/>
         </w:rPr>
-      </w:pPr>
-      <w:r>
-        <w:rPr/>
-        <w:t>Disponibilizar o componente para a comunidade de desenvolvimento.</w:t>
-      </w:r>
-    </w:p>
-    <w:p>
-      <w:pPr>
-        <w:pStyle w:val="Normal"/>
-        <w:spacing w:lineRule="auto" w:line="240" w:before="0" w:after="0"/>
-        <w:rPr/>
-      </w:pPr>
-      <w:r>
-        <w:rPr/>
-      </w:r>
-    </w:p>
-    <w:p>
-      <w:pPr>
-        <w:pStyle w:val="Normal"/>
-        <w:spacing w:lineRule="auto" w:line="240" w:before="0" w:after="0"/>
-        <w:rPr/>
       </w:pPr>
       <w:r>
         <w:rPr>
@@ -415,7 +421,9 @@
       <w:pPr>
         <w:pStyle w:val="Normal"/>
         <w:spacing w:lineRule="auto" w:line="240" w:before="0" w:after="0"/>
-        <w:rPr/>
+        <w:rPr>
+          <w:sz w:val="24"/>
+        </w:rPr>
       </w:pPr>
       <w:r>
         <w:rPr>
@@ -465,9 +473,7 @@
         <w:spacing w:lineRule="auto" w:line="240" w:before="0" w:after="0"/>
         <w:ind w:left="720" w:right="0" w:hanging="360"/>
         <w:contextualSpacing/>
-        <w:rPr>
-          <w:u w:val="none"/>
-        </w:rPr>
+        <w:rPr/>
       </w:pPr>
       <w:r>
         <w:rPr/>
@@ -484,9 +490,7 @@
         <w:spacing w:lineRule="auto" w:line="240" w:before="0" w:after="0"/>
         <w:ind w:left="720" w:right="0" w:hanging="360"/>
         <w:contextualSpacing/>
-        <w:rPr>
-          <w:u w:val="none"/>
-        </w:rPr>
+        <w:rPr/>
       </w:pPr>
       <w:r>
         <w:rPr/>
@@ -503,9 +507,7 @@
         <w:spacing w:lineRule="auto" w:line="240" w:before="0" w:after="0"/>
         <w:ind w:left="720" w:right="0" w:hanging="360"/>
         <w:contextualSpacing/>
-        <w:rPr>
-          <w:u w:val="none"/>
-        </w:rPr>
+        <w:rPr/>
       </w:pPr>
       <w:r>
         <w:rPr/>
@@ -522,9 +524,7 @@
         <w:spacing w:lineRule="auto" w:line="240" w:before="0" w:after="0"/>
         <w:ind w:left="720" w:right="0" w:hanging="360"/>
         <w:contextualSpacing/>
-        <w:rPr>
-          <w:u w:val="none"/>
-        </w:rPr>
+        <w:rPr/>
       </w:pPr>
       <w:r>
         <w:rPr/>
@@ -570,35 +570,7 @@
       </w:pPr>
       <w:r>
         <w:rPr/>
-        <w:t xml:space="preserve">Baseado na Lei Federal 6.015 de Dezembro de 1973, onde se apresenta as obrigações que devem ser atendidas pelo cartório de registro de imóvel. </w:t>
-      </w:r>
-      <w:r>
-        <w:rPr/>
-        <w:t xml:space="preserve">Neste </w:t>
-      </w:r>
-      <w:r>
-        <w:rPr/>
-        <w:t>capítulo</w:t>
-      </w:r>
-      <w:r>
-        <w:rPr/>
-        <w:t xml:space="preserve"> será explicado como funciona um cartório, bem como suas atividades com </w:t>
-      </w:r>
-      <w:r>
-        <w:rPr/>
-        <w:t>ênfase</w:t>
-      </w:r>
-      <w:r>
-        <w:rPr/>
-        <w:t xml:space="preserve"> nas </w:t>
-      </w:r>
-      <w:r>
-        <w:rPr/>
-        <w:t>matrículas</w:t>
-      </w:r>
-      <w:r>
-        <w:rPr/>
-        <w:t xml:space="preserve"> de imóveis.</w:t>
+        <w:t>Baseado na Lei Federal 6.015 de Dezembro de 1973, onde se apresenta as obrigações que devem ser atendidas pelo cartório de registro de imóvel. Neste capítulo será explicado como funciona um cartório, bem como suas atividades com ênfase nas matrículas de imóveis.</w:t>
       </w:r>
     </w:p>
     <w:p>
@@ -640,95 +612,59 @@
       </w:pPr>
       <w:r>
         <w:rPr/>
-        <w:t xml:space="preserve">Um cartório de registro de imóvel é um local, onde sua principal função é certificar as propriedades das pessoas, registrar cada alteração de uma matrícula ao longo do tempo. Um cartório </w:t>
-      </w:r>
-      <w:r>
-        <w:rPr/>
-        <w:t>deve</w:t>
-      </w:r>
-      <w:r>
-        <w:rPr/>
-        <w:t xml:space="preserve"> guarda</w:t>
-      </w:r>
-      <w:r>
-        <w:rPr/>
-        <w:t>r as</w:t>
-      </w:r>
-      <w:r>
-        <w:rPr/>
-        <w:t xml:space="preserve"> informações de imóveis de uma determinada região. As propriedades podem ser registradas pelos próprios proprietários, ou por algum procurador. </w:t>
-      </w:r>
-      <w:r>
-        <w:rPr/>
-        <w:t>Segundo capítulo II do Título 1 da Lei 6.015, os registros serão feitos em livros. Estes são numerados de 1 a 5, sendo o Livro nº 2 o livro de Registro geral, que é dedicado para as matrículas.</w:t>
-      </w:r>
-    </w:p>
-    <w:p>
-      <w:pPr>
-        <w:pStyle w:val="Normal"/>
-        <w:spacing w:lineRule="auto" w:line="240" w:before="0" w:after="0"/>
-        <w:rPr/>
-      </w:pPr>
-      <w:r>
-        <w:rPr/>
-      </w:r>
-    </w:p>
-    <w:p>
-      <w:pPr>
-        <w:pStyle w:val="Normal"/>
-        <w:spacing w:lineRule="auto" w:line="240" w:before="0" w:after="0"/>
-        <w:rPr/>
-      </w:pPr>
-      <w:r>
-        <w:rPr/>
-      </w:r>
-    </w:p>
-    <w:p>
-      <w:pPr>
-        <w:pStyle w:val="Normal"/>
-        <w:spacing w:lineRule="auto" w:line="240" w:before="0" w:after="0"/>
-        <w:rPr/>
-      </w:pPr>
-      <w:r>
-        <w:rPr/>
-        <w:t>2.</w:t>
-      </w:r>
-      <w:r>
-        <w:rPr/>
-        <w:t>1.1</w:t>
-      </w:r>
-      <w:r>
-        <w:rPr/>
-        <w:t xml:space="preserve"> - Matrícula</w:t>
-      </w:r>
-    </w:p>
-    <w:p>
-      <w:pPr>
-        <w:pStyle w:val="Normal"/>
-        <w:spacing w:lineRule="auto" w:line="240" w:before="0" w:after="0"/>
-        <w:rPr/>
-      </w:pPr>
-      <w:r>
-        <w:rPr/>
-      </w:r>
-    </w:p>
-    <w:p>
-      <w:pPr>
-        <w:pStyle w:val="Normal"/>
-        <w:spacing w:lineRule="auto" w:line="240" w:before="0" w:after="0"/>
-        <w:rPr/>
-      </w:pPr>
-      <w:r>
-        <w:rPr/>
-        <w:t xml:space="preserve">Na no artigo 176, é explicado o que deve conter o </w:t>
-      </w:r>
-      <w:r>
-        <w:rPr/>
-        <w:t xml:space="preserve">Livro nº 2 – Registro Geral. </w:t>
-      </w:r>
-      <w:r>
-        <w:rPr/>
-        <w:t>Neste livro são escritos os atos de registro e averbações de cada matrícula.</w:t>
+        <w:t>Um cartório de registro de imóvel é um local, onde sua principal função é certificar as propriedades das pessoas, registrar cada alteração de uma matrícula ao longo do tempo. Um cartório deve guardar as informações de imóveis de uma determinada região. As propriedades podem ser registradas pelos próprios proprietários, ou por algum procurador. Segundo capítulo II do Título 1 da Lei 6.015, os registros serão feitos em livros. Estes são numerados de 1 a 5, sendo o Livro nº 2 o livro de Registro geral, que é dedicado para as matrículas.</w:t>
+      </w:r>
+    </w:p>
+    <w:p>
+      <w:pPr>
+        <w:pStyle w:val="Normal"/>
+        <w:spacing w:lineRule="auto" w:line="240" w:before="0" w:after="0"/>
+        <w:rPr/>
+      </w:pPr>
+      <w:r>
+        <w:rPr/>
+      </w:r>
+    </w:p>
+    <w:p>
+      <w:pPr>
+        <w:pStyle w:val="Normal"/>
+        <w:spacing w:lineRule="auto" w:line="240" w:before="0" w:after="0"/>
+        <w:rPr/>
+      </w:pPr>
+      <w:r>
+        <w:rPr/>
+      </w:r>
+    </w:p>
+    <w:p>
+      <w:pPr>
+        <w:pStyle w:val="Normal"/>
+        <w:spacing w:lineRule="auto" w:line="240" w:before="0" w:after="0"/>
+        <w:rPr/>
+      </w:pPr>
+      <w:r>
+        <w:rPr/>
+        <w:t>2.1.1 - Matrícula</w:t>
+      </w:r>
+    </w:p>
+    <w:p>
+      <w:pPr>
+        <w:pStyle w:val="Normal"/>
+        <w:spacing w:lineRule="auto" w:line="240" w:before="0" w:after="0"/>
+        <w:rPr/>
+      </w:pPr>
+      <w:r>
+        <w:rPr/>
+      </w:r>
+    </w:p>
+    <w:p>
+      <w:pPr>
+        <w:pStyle w:val="Normal"/>
+        <w:spacing w:lineRule="auto" w:line="240" w:before="0" w:after="0"/>
+        <w:rPr/>
+      </w:pPr>
+      <w:r>
+        <w:rPr/>
+        <w:t>Na no artigo 176, é explicado o que deve conter o Livro nº 2 – Registro Geral. Neste livro são escritos os atos de registro e averbações de cada matrícula.</w:t>
       </w:r>
     </w:p>
     <w:p>
@@ -751,63 +687,435 @@
         <w:rPr/>
         <w:t xml:space="preserve">Cada imóvel terá a própria matrícula. A matrícula é o primeiro ato de registro de um imóvel. Quando se registra um imóvel pela primeira vez, é dado o nome de ato de registro. </w:t>
       </w:r>
-    </w:p>
-    <w:p>
-      <w:pPr>
-        <w:pStyle w:val="Normal"/>
-        <w:spacing w:lineRule="auto" w:line="240" w:before="0" w:after="0"/>
-        <w:rPr/>
-      </w:pPr>
-      <w:r>
-        <w:rPr/>
-      </w:r>
-    </w:p>
-    <w:p>
-      <w:pPr>
-        <w:pStyle w:val="Normal"/>
-        <w:spacing w:lineRule="auto" w:line="240" w:before="0" w:after="0"/>
-        <w:rPr/>
-      </w:pPr>
-      <w:r>
-        <w:rPr/>
-        <w:t>2.</w:t>
-      </w:r>
-      <w:r>
-        <w:rPr/>
-        <w:t>1.2</w:t>
-      </w:r>
-      <w:r>
-        <w:rPr/>
-        <w:t xml:space="preserve"> - Ato</w:t>
-      </w:r>
-    </w:p>
-    <w:p>
-      <w:pPr>
-        <w:pStyle w:val="Normal"/>
-        <w:spacing w:lineRule="auto" w:line="240" w:before="0" w:after="0"/>
-        <w:rPr/>
-      </w:pPr>
-      <w:r>
-        <w:rPr/>
-      </w:r>
-    </w:p>
-    <w:p>
-      <w:pPr>
-        <w:pStyle w:val="Normal"/>
-        <w:spacing w:lineRule="auto" w:line="240" w:before="0" w:after="0"/>
-        <w:rPr/>
-      </w:pPr>
-      <w:r>
-        <w:rPr/>
-        <w:t>2.</w:t>
-      </w:r>
-      <w:r>
-        <w:rPr/>
-        <w:t>1.3</w:t>
-      </w:r>
-      <w:r>
-        <w:rPr/>
-        <w:t xml:space="preserve"> - </w:t>
+      <w:r>
+        <w:rPr/>
+        <w:t>A cada atualização é gerado um ato de averbação. Todo ato de ser escrito na matrícula.</w:t>
+      </w:r>
+    </w:p>
+    <w:p>
+      <w:pPr>
+        <w:pStyle w:val="Normal"/>
+        <w:spacing w:lineRule="auto" w:line="240" w:before="0" w:after="0"/>
+        <w:rPr/>
+      </w:pPr>
+      <w:r>
+        <w:rPr/>
+      </w:r>
+    </w:p>
+    <w:p>
+      <w:pPr>
+        <w:pStyle w:val="Normal"/>
+        <w:spacing w:lineRule="auto" w:line="240" w:before="0" w:after="0"/>
+        <w:rPr/>
+      </w:pPr>
+      <w:r>
+        <w:rPr/>
+        <w:t>São requisitos da matrícula as seguintes informações:</w:t>
+      </w:r>
+    </w:p>
+    <w:p>
+      <w:pPr>
+        <w:pStyle w:val="Normal"/>
+        <w:numPr>
+          <w:ilvl w:val="0"/>
+          <w:numId w:val="3"/>
+        </w:numPr>
+        <w:spacing w:lineRule="auto" w:line="240" w:before="0" w:after="0"/>
+        <w:rPr/>
+      </w:pPr>
+      <w:r>
+        <w:rPr/>
+        <w:t>O número de ordem;</w:t>
+      </w:r>
+    </w:p>
+    <w:p>
+      <w:pPr>
+        <w:pStyle w:val="Normal"/>
+        <w:numPr>
+          <w:ilvl w:val="0"/>
+          <w:numId w:val="3"/>
+        </w:numPr>
+        <w:spacing w:lineRule="auto" w:line="240" w:before="0" w:after="0"/>
+        <w:rPr/>
+      </w:pPr>
+      <w:r>
+        <w:rPr/>
+        <w:t>A data;</w:t>
+      </w:r>
+    </w:p>
+    <w:p>
+      <w:pPr>
+        <w:pStyle w:val="Normal"/>
+        <w:numPr>
+          <w:ilvl w:val="0"/>
+          <w:numId w:val="3"/>
+        </w:numPr>
+        <w:spacing w:lineRule="auto" w:line="240" w:before="0" w:after="0"/>
+        <w:rPr/>
+      </w:pPr>
+      <w:r>
+        <w:rPr/>
+        <w:t>Identificação do imóvel;</w:t>
+      </w:r>
+    </w:p>
+    <w:p>
+      <w:pPr>
+        <w:pStyle w:val="Normal"/>
+        <w:numPr>
+          <w:ilvl w:val="0"/>
+          <w:numId w:val="3"/>
+        </w:numPr>
+        <w:spacing w:lineRule="auto" w:line="240" w:before="0" w:after="0"/>
+        <w:rPr/>
+      </w:pPr>
+      <w:r>
+        <w:rPr/>
+        <w:t>Se rural, dados constantes do CCIR, da denominação e de suas características, confrontações, localização e área;</w:t>
+      </w:r>
+    </w:p>
+    <w:p>
+      <w:pPr>
+        <w:pStyle w:val="Normal"/>
+        <w:numPr>
+          <w:ilvl w:val="0"/>
+          <w:numId w:val="3"/>
+        </w:numPr>
+        <w:spacing w:lineRule="auto" w:line="240" w:before="0" w:after="0"/>
+        <w:rPr/>
+      </w:pPr>
+      <w:r>
+        <w:rPr/>
+        <w:t>Se urbano, de suas características e confrontações, localização, área, logradouro, número e de sua designação cadastral;</w:t>
+      </w:r>
+    </w:p>
+    <w:p>
+      <w:pPr>
+        <w:pStyle w:val="Normal"/>
+        <w:numPr>
+          <w:ilvl w:val="0"/>
+          <w:numId w:val="3"/>
+        </w:numPr>
+        <w:spacing w:lineRule="auto" w:line="240" w:before="0" w:after="0"/>
+        <w:rPr/>
+      </w:pPr>
+      <w:r>
+        <w:rPr/>
+        <w:t>Dados do proprietário;</w:t>
+      </w:r>
+    </w:p>
+    <w:p>
+      <w:pPr>
+        <w:pStyle w:val="Normal"/>
+        <w:numPr>
+          <w:ilvl w:val="0"/>
+          <w:numId w:val="3"/>
+        </w:numPr>
+        <w:spacing w:lineRule="auto" w:line="240" w:before="0" w:after="0"/>
+        <w:rPr/>
+      </w:pPr>
+      <w:r>
+        <w:rPr/>
+        <w:t>N</w:t>
+      </w:r>
+      <w:r>
+        <w:rPr/>
+        <w:t>úmero do registro anterior;</w:t>
+      </w:r>
+    </w:p>
+    <w:p>
+      <w:pPr>
+        <w:pStyle w:val="Normal"/>
+        <w:numPr>
+          <w:ilvl w:val="0"/>
+          <w:numId w:val="3"/>
+        </w:numPr>
+        <w:spacing w:lineRule="auto" w:line="240" w:before="0" w:after="0"/>
+        <w:rPr/>
+      </w:pPr>
+      <w:r>
+        <w:rPr/>
+        <w:t xml:space="preserve">Dados do </w:t>
+      </w:r>
+      <w:r>
+        <w:rPr/>
+        <w:t>adquirente, ou credor;</w:t>
+      </w:r>
+    </w:p>
+    <w:p>
+      <w:pPr>
+        <w:pStyle w:val="Normal"/>
+        <w:numPr>
+          <w:ilvl w:val="0"/>
+          <w:numId w:val="3"/>
+        </w:numPr>
+        <w:spacing w:lineRule="auto" w:line="240" w:before="0" w:after="0"/>
+        <w:rPr/>
+      </w:pPr>
+      <w:r>
+        <w:rPr/>
+        <w:t>O</w:t>
+      </w:r>
+      <w:r>
+        <w:rPr/>
+        <w:t xml:space="preserve"> título da transmissão ou do ônus;</w:t>
+      </w:r>
+    </w:p>
+    <w:p>
+      <w:pPr>
+        <w:pStyle w:val="Normal"/>
+        <w:numPr>
+          <w:ilvl w:val="0"/>
+          <w:numId w:val="3"/>
+        </w:numPr>
+        <w:spacing w:lineRule="auto" w:line="240" w:before="0" w:after="0"/>
+        <w:rPr/>
+      </w:pPr>
+      <w:r>
+        <w:rPr/>
+        <w:t>A</w:t>
+      </w:r>
+      <w:r>
+        <w:rPr/>
+        <w:t xml:space="preserve"> forma do título;</w:t>
+      </w:r>
+    </w:p>
+    <w:p>
+      <w:pPr>
+        <w:pStyle w:val="Normal"/>
+        <w:numPr>
+          <w:ilvl w:val="0"/>
+          <w:numId w:val="3"/>
+        </w:numPr>
+        <w:spacing w:lineRule="auto" w:line="240" w:before="0" w:after="0"/>
+        <w:rPr/>
+      </w:pPr>
+      <w:r>
+        <w:rPr/>
+        <w:t>P</w:t>
+      </w:r>
+      <w:r>
+        <w:rPr/>
+        <w:t>rocedência;</w:t>
+      </w:r>
+    </w:p>
+    <w:p>
+      <w:pPr>
+        <w:pStyle w:val="Normal"/>
+        <w:numPr>
+          <w:ilvl w:val="0"/>
+          <w:numId w:val="3"/>
+        </w:numPr>
+        <w:spacing w:lineRule="auto" w:line="240" w:before="0" w:after="0"/>
+        <w:rPr/>
+      </w:pPr>
+      <w:r>
+        <w:rPr/>
+        <w:t>C</w:t>
+      </w:r>
+      <w:r>
+        <w:rPr/>
+        <w:t>aracterização;</w:t>
+      </w:r>
+    </w:p>
+    <w:p>
+      <w:pPr>
+        <w:pStyle w:val="Normal"/>
+        <w:numPr>
+          <w:ilvl w:val="0"/>
+          <w:numId w:val="3"/>
+        </w:numPr>
+        <w:spacing w:lineRule="auto" w:line="240" w:before="0" w:after="0"/>
+        <w:rPr/>
+      </w:pPr>
+      <w:r>
+        <w:rPr/>
+        <w:t>V</w:t>
+      </w:r>
+      <w:r>
+        <w:rPr/>
+        <w:t>alor do contrato, da coisa ou da dívida;</w:t>
+      </w:r>
+    </w:p>
+    <w:p>
+      <w:pPr>
+        <w:pStyle w:val="Normal"/>
+        <w:numPr>
+          <w:ilvl w:val="0"/>
+          <w:numId w:val="3"/>
+        </w:numPr>
+        <w:spacing w:lineRule="auto" w:line="240" w:before="0" w:after="0"/>
+        <w:rPr/>
+      </w:pPr>
+      <w:r>
+        <w:rPr/>
+        <w:t>M</w:t>
+      </w:r>
+      <w:r>
+        <w:rPr/>
+        <w:t>ais especificações, inclusive os juros, se houver.</w:t>
+      </w:r>
+    </w:p>
+    <w:p>
+      <w:pPr>
+        <w:pStyle w:val="Normal"/>
+        <w:spacing w:lineRule="auto" w:line="240" w:before="0" w:after="0"/>
+        <w:rPr/>
+      </w:pPr>
+      <w:r>
+        <w:rPr/>
+      </w:r>
+    </w:p>
+    <w:p>
+      <w:pPr>
+        <w:pStyle w:val="Normal"/>
+        <w:spacing w:lineRule="auto" w:line="240" w:before="0" w:after="0"/>
+        <w:rPr/>
+      </w:pPr>
+      <w:r>
+        <w:rPr/>
+        <w:t>Uma matrícula pode pertencer a mais de um imóvel, este caso acontece quando, por exemplo, um imóvel com uma matrícula é destruído, e no lugar deste, são construídos outros dois imóveis no lugar do anterior. Com isto, a matrícula é dividida entre os dois novos imóveis.</w:t>
+      </w:r>
+    </w:p>
+    <w:p>
+      <w:pPr>
+        <w:pStyle w:val="Normal"/>
+        <w:spacing w:lineRule="auto" w:line="240" w:before="0" w:after="0"/>
+        <w:rPr/>
+      </w:pPr>
+      <w:r>
+        <w:rPr/>
+      </w:r>
+    </w:p>
+    <w:p>
+      <w:pPr>
+        <w:pStyle w:val="Normal"/>
+        <w:spacing w:lineRule="auto" w:line="240" w:before="0" w:after="0"/>
+        <w:rPr/>
+      </w:pPr>
+      <w:r>
+        <w:rPr/>
+        <w:t xml:space="preserve">2.1.2 – Ato </w:t>
+      </w:r>
+      <w:r>
+        <w:rPr/>
+        <w:t>de averbação</w:t>
+      </w:r>
+    </w:p>
+    <w:p>
+      <w:pPr>
+        <w:pStyle w:val="Normal"/>
+        <w:spacing w:lineRule="auto" w:line="240" w:before="0" w:after="0"/>
+        <w:rPr/>
+      </w:pPr>
+      <w:r>
+        <w:rPr/>
+      </w:r>
+    </w:p>
+    <w:p>
+      <w:pPr>
+        <w:pStyle w:val="Normal"/>
+        <w:spacing w:lineRule="auto" w:line="240" w:before="0" w:after="0"/>
+        <w:rPr/>
+      </w:pPr>
+      <w:r>
+        <w:rPr/>
+        <w:t>Cada alteração realizada em documento</w:t>
+      </w:r>
+      <w:r>
+        <w:rPr/>
+        <w:t>s</w:t>
+      </w:r>
+      <w:r>
+        <w:rPr/>
+        <w:t xml:space="preserve"> do cartório, é chamad</w:t>
+      </w:r>
+      <w:r>
+        <w:rPr/>
+        <w:t>a</w:t>
+      </w:r>
+      <w:r>
+        <w:rPr/>
+        <w:t xml:space="preserve"> de ato. Se aplica para as propriedades e para os proprietários. </w:t>
+      </w:r>
+      <w:r>
+        <w:rPr/>
+        <w:t>Quando um imóvel é alterado, é gerado um ato de averbação, no texto deste ato, é descrito o que foi modifica na matrícula. Como por exemplo, um imóvel que tem como alteração a construção de um comodo a mais. Para este é gerado um ato de averbação, no seu texto, é descrito que o imóvel teve um aumento da sua área construída. Este ocorrido, é chamado de ato praticado, ou também pode se dizer que a matrícula teve um ato de averbação.</w:t>
+      </w:r>
+    </w:p>
+    <w:p>
+      <w:pPr>
+        <w:pStyle w:val="Normal"/>
+        <w:spacing w:lineRule="auto" w:line="240" w:before="0" w:after="0"/>
+        <w:rPr/>
+      </w:pPr>
+      <w:r>
+        <w:rPr/>
+      </w:r>
+    </w:p>
+    <w:p>
+      <w:pPr>
+        <w:pStyle w:val="Normal"/>
+        <w:spacing w:lineRule="auto" w:line="240" w:before="0" w:after="0"/>
+        <w:rPr/>
+      </w:pPr>
+      <w:r>
+        <w:rPr/>
+        <w:t>Uma matrícula, pode conter vários atos praticados e para cada ato praticado o texto do ato é inserido ao final do texto da matricula. Existem dois tipos de atos, o ato de registro e o ato de averbação</w:t>
+      </w:r>
+    </w:p>
+    <w:p>
+      <w:pPr>
+        <w:pStyle w:val="Normal"/>
+        <w:spacing w:lineRule="auto" w:line="240" w:before="0" w:after="0"/>
+        <w:rPr/>
+      </w:pPr>
+      <w:r>
+        <w:rPr/>
+      </w:r>
+    </w:p>
+    <w:p>
+      <w:pPr>
+        <w:pStyle w:val="Normal"/>
+        <w:spacing w:lineRule="auto" w:line="240" w:before="0" w:after="0"/>
+        <w:rPr/>
+      </w:pPr>
+      <w:r>
+        <w:rPr/>
+      </w:r>
+    </w:p>
+    <w:p>
+      <w:pPr>
+        <w:pStyle w:val="Normal"/>
+        <w:spacing w:lineRule="auto" w:line="240" w:before="0" w:after="0"/>
+        <w:rPr/>
+      </w:pPr>
+      <w:r>
+        <w:rPr/>
+      </w:r>
+    </w:p>
+    <w:p>
+      <w:pPr>
+        <w:pStyle w:val="Normal"/>
+        <w:spacing w:lineRule="auto" w:line="240" w:before="0" w:after="0"/>
+        <w:rPr/>
+      </w:pPr>
+      <w:r>
+        <w:rPr/>
+      </w:r>
+    </w:p>
+    <w:p>
+      <w:pPr>
+        <w:pStyle w:val="Normal"/>
+        <w:spacing w:lineRule="auto" w:line="240" w:before="0" w:after="0"/>
+        <w:rPr/>
+      </w:pPr>
+      <w:r>
+        <w:rPr/>
+        <w:t xml:space="preserve">2.1.3 – </w:t>
+      </w:r>
+      <w:r>
+        <w:rPr/>
+        <w:t xml:space="preserve">Ato de </w:t>
       </w:r>
       <w:r>
         <w:rPr/>
@@ -832,25 +1140,7 @@
       </w:pPr>
       <w:r>
         <w:rPr/>
-      </w:r>
-    </w:p>
-    <w:p>
-      <w:pPr>
-        <w:pStyle w:val="Normal"/>
-        <w:spacing w:lineRule="auto" w:line="240" w:before="0" w:after="0"/>
-        <w:rPr/>
-      </w:pPr>
-      <w:r>
-        <w:rPr/>
-        <w:t>2.</w:t>
-      </w:r>
-      <w:r>
-        <w:rPr/>
-        <w:t>1.4</w:t>
-      </w:r>
-      <w:r>
-        <w:rPr/>
-        <w:t xml:space="preserve"> - Averbação</w:t>
+        <w:t>Registro é o ato onde o proprietário registra um imóvel em seu nome, assim tendo posse sobre o mesmo. A posse do imóvel pode ser compartilhada entre pessoas, seja elas físicas ou jurídicas. No registro é especificado o percentual que cada proprietário tem sobre a propriedade. Este ato também se aplica para especifica percentual de cada proprietário para uma matrícula que contenha diversos imóveis registrados.</w:t>
       </w:r>
     </w:p>
     <w:sectPr>
@@ -1109,7 +1399,144 @@
   <w:abstractNum w:abstractNumId="3">
     <w:lvl w:ilvl="0">
       <w:start w:val="1"/>
-      <w:numFmt w:val="decimal"/>
+      <w:numFmt w:val="bullet"/>
+      <w:lvlText w:val=""/>
+      <w:lvlJc w:val="left"/>
+      <w:pPr>
+        <w:tabs>
+          <w:tab w:val="num" w:pos="720"/>
+        </w:tabs>
+        <w:ind w:left="720" w:hanging="360"/>
+      </w:pPr>
+      <w:rPr>
+        <w:rFonts w:ascii="Symbol" w:hAnsi="Symbol" w:cs="Symbol" w:hint="default"/>
+      </w:rPr>
+    </w:lvl>
+    <w:lvl w:ilvl="1">
+      <w:start w:val="1"/>
+      <w:numFmt w:val="bullet"/>
+      <w:lvlText w:val="◦"/>
+      <w:lvlJc w:val="left"/>
+      <w:pPr>
+        <w:tabs>
+          <w:tab w:val="num" w:pos="1080"/>
+        </w:tabs>
+        <w:ind w:left="1080" w:hanging="360"/>
+      </w:pPr>
+      <w:rPr>
+        <w:rFonts w:ascii="OpenSymbol" w:hAnsi="OpenSymbol" w:cs="OpenSymbol" w:hint="default"/>
+      </w:rPr>
+    </w:lvl>
+    <w:lvl w:ilvl="2">
+      <w:start w:val="1"/>
+      <w:numFmt w:val="bullet"/>
+      <w:lvlText w:val="▪"/>
+      <w:lvlJc w:val="left"/>
+      <w:pPr>
+        <w:tabs>
+          <w:tab w:val="num" w:pos="1440"/>
+        </w:tabs>
+        <w:ind w:left="1440" w:hanging="360"/>
+      </w:pPr>
+      <w:rPr>
+        <w:rFonts w:ascii="OpenSymbol" w:hAnsi="OpenSymbol" w:cs="OpenSymbol" w:hint="default"/>
+      </w:rPr>
+    </w:lvl>
+    <w:lvl w:ilvl="3">
+      <w:start w:val="1"/>
+      <w:numFmt w:val="bullet"/>
+      <w:lvlText w:val=""/>
+      <w:lvlJc w:val="left"/>
+      <w:pPr>
+        <w:tabs>
+          <w:tab w:val="num" w:pos="1800"/>
+        </w:tabs>
+        <w:ind w:left="1800" w:hanging="360"/>
+      </w:pPr>
+      <w:rPr>
+        <w:rFonts w:ascii="Symbol" w:hAnsi="Symbol" w:cs="Symbol" w:hint="default"/>
+      </w:rPr>
+    </w:lvl>
+    <w:lvl w:ilvl="4">
+      <w:start w:val="1"/>
+      <w:numFmt w:val="bullet"/>
+      <w:lvlText w:val="◦"/>
+      <w:lvlJc w:val="left"/>
+      <w:pPr>
+        <w:tabs>
+          <w:tab w:val="num" w:pos="2160"/>
+        </w:tabs>
+        <w:ind w:left="2160" w:hanging="360"/>
+      </w:pPr>
+      <w:rPr>
+        <w:rFonts w:ascii="OpenSymbol" w:hAnsi="OpenSymbol" w:cs="OpenSymbol" w:hint="default"/>
+      </w:rPr>
+    </w:lvl>
+    <w:lvl w:ilvl="5">
+      <w:start w:val="1"/>
+      <w:numFmt w:val="bullet"/>
+      <w:lvlText w:val="▪"/>
+      <w:lvlJc w:val="left"/>
+      <w:pPr>
+        <w:tabs>
+          <w:tab w:val="num" w:pos="2520"/>
+        </w:tabs>
+        <w:ind w:left="2520" w:hanging="360"/>
+      </w:pPr>
+      <w:rPr>
+        <w:rFonts w:ascii="OpenSymbol" w:hAnsi="OpenSymbol" w:cs="OpenSymbol" w:hint="default"/>
+      </w:rPr>
+    </w:lvl>
+    <w:lvl w:ilvl="6">
+      <w:start w:val="1"/>
+      <w:numFmt w:val="bullet"/>
+      <w:lvlText w:val=""/>
+      <w:lvlJc w:val="left"/>
+      <w:pPr>
+        <w:tabs>
+          <w:tab w:val="num" w:pos="2880"/>
+        </w:tabs>
+        <w:ind w:left="2880" w:hanging="360"/>
+      </w:pPr>
+      <w:rPr>
+        <w:rFonts w:ascii="Symbol" w:hAnsi="Symbol" w:cs="Symbol" w:hint="default"/>
+      </w:rPr>
+    </w:lvl>
+    <w:lvl w:ilvl="7">
+      <w:start w:val="1"/>
+      <w:numFmt w:val="bullet"/>
+      <w:lvlText w:val="◦"/>
+      <w:lvlJc w:val="left"/>
+      <w:pPr>
+        <w:tabs>
+          <w:tab w:val="num" w:pos="3240"/>
+        </w:tabs>
+        <w:ind w:left="3240" w:hanging="360"/>
+      </w:pPr>
+      <w:rPr>
+        <w:rFonts w:ascii="OpenSymbol" w:hAnsi="OpenSymbol" w:cs="OpenSymbol" w:hint="default"/>
+      </w:rPr>
+    </w:lvl>
+    <w:lvl w:ilvl="8">
+      <w:start w:val="1"/>
+      <w:numFmt w:val="bullet"/>
+      <w:lvlText w:val="▪"/>
+      <w:lvlJc w:val="left"/>
+      <w:pPr>
+        <w:tabs>
+          <w:tab w:val="num" w:pos="3600"/>
+        </w:tabs>
+        <w:ind w:left="3600" w:hanging="360"/>
+      </w:pPr>
+      <w:rPr>
+        <w:rFonts w:ascii="OpenSymbol" w:hAnsi="OpenSymbol" w:cs="OpenSymbol" w:hint="default"/>
+      </w:rPr>
+    </w:lvl>
+  </w:abstractNum>
+  <w:abstractNum w:abstractNumId="4">
+    <w:lvl w:ilvl="0">
+      <w:start w:val="1"/>
+      <w:numFmt w:val="none"/>
       <w:suff w:val="nothing"/>
       <w:lvlText w:val=""/>
       <w:lvlJc w:val="left"/>
@@ -1122,7 +1549,7 @@
     </w:lvl>
     <w:lvl w:ilvl="1">
       <w:start w:val="1"/>
-      <w:numFmt w:val="decimal"/>
+      <w:numFmt w:val="none"/>
       <w:suff w:val="nothing"/>
       <w:lvlText w:val=""/>
       <w:lvlJc w:val="left"/>
@@ -1135,7 +1562,7 @@
     </w:lvl>
     <w:lvl w:ilvl="2">
       <w:start w:val="1"/>
-      <w:numFmt w:val="decimal"/>
+      <w:numFmt w:val="none"/>
       <w:suff w:val="nothing"/>
       <w:lvlText w:val=""/>
       <w:lvlJc w:val="left"/>
@@ -1148,7 +1575,7 @@
     </w:lvl>
     <w:lvl w:ilvl="3">
       <w:start w:val="1"/>
-      <w:numFmt w:val="decimal"/>
+      <w:numFmt w:val="none"/>
       <w:suff w:val="nothing"/>
       <w:lvlText w:val=""/>
       <w:lvlJc w:val="left"/>
@@ -1161,7 +1588,7 @@
     </w:lvl>
     <w:lvl w:ilvl="4">
       <w:start w:val="1"/>
-      <w:numFmt w:val="decimal"/>
+      <w:numFmt w:val="none"/>
       <w:suff w:val="nothing"/>
       <w:lvlText w:val=""/>
       <w:lvlJc w:val="left"/>
@@ -1174,7 +1601,7 @@
     </w:lvl>
     <w:lvl w:ilvl="5">
       <w:start w:val="1"/>
-      <w:numFmt w:val="decimal"/>
+      <w:numFmt w:val="none"/>
       <w:suff w:val="nothing"/>
       <w:lvlText w:val=""/>
       <w:lvlJc w:val="left"/>
@@ -1187,7 +1614,7 @@
     </w:lvl>
     <w:lvl w:ilvl="6">
       <w:start w:val="1"/>
-      <w:numFmt w:val="decimal"/>
+      <w:numFmt w:val="none"/>
       <w:suff w:val="nothing"/>
       <w:lvlText w:val=""/>
       <w:lvlJc w:val="left"/>
@@ -1200,7 +1627,7 @@
     </w:lvl>
     <w:lvl w:ilvl="7">
       <w:start w:val="1"/>
-      <w:numFmt w:val="decimal"/>
+      <w:numFmt w:val="none"/>
       <w:suff w:val="nothing"/>
       <w:lvlText w:val=""/>
       <w:lvlJc w:val="left"/>
@@ -1213,7 +1640,7 @@
     </w:lvl>
     <w:lvl w:ilvl="8">
       <w:start w:val="1"/>
-      <w:numFmt w:val="decimal"/>
+      <w:numFmt w:val="none"/>
       <w:suff w:val="nothing"/>
       <w:lvlText w:val=""/>
       <w:lvlJc w:val="left"/>
@@ -1234,11 +1661,14 @@
   <w:num w:numId="3">
     <w:abstractNumId w:val="3"/>
   </w:num>
+  <w:num w:numId="4">
+    <w:abstractNumId w:val="4"/>
+  </w:num>
 </w:numbering>
 </file>
 
 <file path=word/styles.xml><?xml version="1.0" encoding="utf-8"?>
-<w:styles xmlns:w="http://schemas.openxmlformats.org/wordprocessingml/2006/main" xmlns:w14="http://schemas.microsoft.com/office/word/2010/wordml" xmlns:mc="http://schemas.openxmlformats.org/markup-compatibility/2006" mc:Ignorable="w14">
+<w:styles xmlns:w="http://schemas.openxmlformats.org/wordprocessingml/2006/main">
   <w:docDefaults>
     <w:rPrDefault>
       <w:rPr>
@@ -1287,14 +1717,17 @@
   </w:style>
   <w:style w:type="paragraph" w:styleId="Ttulo1">
     <w:name w:val="Título 1"/>
+    <w:basedOn w:val="Ttulo"/>
     <w:next w:val="Normal"/>
     <w:pPr>
       <w:keepNext/>
       <w:keepLines/>
       <w:widowControl/>
       <w:suppressAutoHyphens w:val="true"/>
+      <w:bidi w:val="0"/>
       <w:spacing w:lineRule="auto" w:line="240" w:before="200" w:after="0"/>
       <w:contextualSpacing/>
+      <w:jc w:val="left"/>
     </w:pPr>
     <w:rPr>
       <w:rFonts w:ascii="Trebuchet MS" w:hAnsi="Trebuchet MS" w:eastAsia="Trebuchet MS" w:cs="Trebuchet MS"/>
@@ -1306,14 +1739,17 @@
   </w:style>
   <w:style w:type="paragraph" w:styleId="Ttulo2">
     <w:name w:val="Título 2"/>
+    <w:basedOn w:val="Ttulo"/>
     <w:next w:val="Normal"/>
     <w:pPr>
       <w:keepNext/>
       <w:keepLines/>
       <w:widowControl/>
       <w:suppressAutoHyphens w:val="true"/>
+      <w:bidi w:val="0"/>
       <w:spacing w:lineRule="auto" w:line="240" w:before="200" w:after="0"/>
       <w:contextualSpacing/>
+      <w:jc w:val="left"/>
     </w:pPr>
     <w:rPr>
       <w:rFonts w:ascii="Trebuchet MS" w:hAnsi="Trebuchet MS" w:eastAsia="Trebuchet MS" w:cs="Trebuchet MS"/>
@@ -1326,14 +1762,17 @@
   </w:style>
   <w:style w:type="paragraph" w:styleId="Ttulo3">
     <w:name w:val="Título 3"/>
+    <w:basedOn w:val="Ttulo"/>
     <w:next w:val="Normal"/>
     <w:pPr>
       <w:keepNext/>
       <w:keepLines/>
       <w:widowControl/>
       <w:suppressAutoHyphens w:val="true"/>
+      <w:bidi w:val="0"/>
       <w:spacing w:lineRule="auto" w:line="240" w:before="160" w:after="0"/>
       <w:contextualSpacing/>
+      <w:jc w:val="left"/>
     </w:pPr>
     <w:rPr>
       <w:rFonts w:ascii="Trebuchet MS" w:hAnsi="Trebuchet MS" w:eastAsia="Trebuchet MS" w:cs="Trebuchet MS"/>
@@ -1346,14 +1785,17 @@
   </w:style>
   <w:style w:type="paragraph" w:styleId="Ttulo4">
     <w:name w:val="Título 4"/>
+    <w:basedOn w:val="Ttulo"/>
     <w:next w:val="Normal"/>
     <w:pPr>
       <w:keepNext/>
       <w:keepLines/>
       <w:widowControl/>
       <w:suppressAutoHyphens w:val="true"/>
+      <w:bidi w:val="0"/>
       <w:spacing w:lineRule="auto" w:line="240" w:before="160" w:after="0"/>
       <w:contextualSpacing/>
+      <w:jc w:val="left"/>
     </w:pPr>
     <w:rPr>
       <w:rFonts w:ascii="Trebuchet MS" w:hAnsi="Trebuchet MS" w:eastAsia="Trebuchet MS" w:cs="Trebuchet MS"/>
@@ -1366,14 +1808,17 @@
   </w:style>
   <w:style w:type="paragraph" w:styleId="Ttulo5">
     <w:name w:val="Título 5"/>
+    <w:basedOn w:val="Ttulo"/>
     <w:next w:val="Normal"/>
     <w:pPr>
       <w:keepNext/>
       <w:keepLines/>
       <w:widowControl/>
       <w:suppressAutoHyphens w:val="true"/>
+      <w:bidi w:val="0"/>
       <w:spacing w:lineRule="auto" w:line="240" w:before="160" w:after="0"/>
       <w:contextualSpacing/>
+      <w:jc w:val="left"/>
     </w:pPr>
     <w:rPr>
       <w:rFonts w:ascii="Trebuchet MS" w:hAnsi="Trebuchet MS" w:eastAsia="Trebuchet MS" w:cs="Trebuchet MS"/>
@@ -1385,14 +1830,17 @@
   </w:style>
   <w:style w:type="paragraph" w:styleId="Ttulo6">
     <w:name w:val="Título 6"/>
+    <w:basedOn w:val="Ttulo"/>
     <w:next w:val="Normal"/>
     <w:pPr>
       <w:keepNext/>
       <w:keepLines/>
       <w:widowControl/>
       <w:suppressAutoHyphens w:val="true"/>
+      <w:bidi w:val="0"/>
       <w:spacing w:lineRule="auto" w:line="240" w:before="160" w:after="0"/>
       <w:contextualSpacing/>
+      <w:jc w:val="left"/>
     </w:pPr>
     <w:rPr>
       <w:rFonts w:ascii="Trebuchet MS" w:hAnsi="Trebuchet MS" w:eastAsia="Trebuchet MS" w:cs="Trebuchet MS"/>
@@ -1434,11 +1882,38 @@
       <w:u w:val="none"/>
     </w:rPr>
   </w:style>
+  <w:style w:type="character" w:styleId="ListLabel5">
+    <w:name w:val="ListLabel 5"/>
+    <w:rPr>
+      <w:rFonts w:cs="Wingdings"/>
+      <w:u w:val="none"/>
+    </w:rPr>
+  </w:style>
+  <w:style w:type="character" w:styleId="ListLabel6">
+    <w:name w:val="ListLabel 6"/>
+    <w:rPr>
+      <w:rFonts w:cs="Wingdings 2"/>
+      <w:u w:val="none"/>
+    </w:rPr>
+  </w:style>
+  <w:style w:type="character" w:styleId="ListLabel7">
+    <w:name w:val="ListLabel 7"/>
+    <w:rPr>
+      <w:rFonts w:cs="OpenSymbol"/>
+      <w:u w:val="none"/>
+    </w:rPr>
+  </w:style>
+  <w:style w:type="character" w:styleId="Marcas">
+    <w:name w:val="Marcas"/>
+    <w:rPr>
+      <w:rFonts w:ascii="OpenSymbol" w:hAnsi="OpenSymbol" w:eastAsia="OpenSymbol" w:cs="OpenSymbol"/>
+    </w:rPr>
+  </w:style>
   <w:style w:type="paragraph" w:styleId="Ttulo">
     <w:name w:val="Título"/>
+    <w:qFormat/>
     <w:basedOn w:val="Normal"/>
     <w:next w:val="Corpodotexto"/>
-    <w:qFormat/>
     <w:pPr>
       <w:keepNext/>
       <w:spacing w:before="240" w:after="120"/>
@@ -1482,8 +1957,8 @@
   </w:style>
   <w:style w:type="paragraph" w:styleId="Ndice">
     <w:name w:val="Índice"/>
+    <w:qFormat/>
     <w:basedOn w:val="Normal"/>
-    <w:qFormat/>
     <w:pPr>
       <w:suppressLineNumbers/>
     </w:pPr>

</xml_diff>